<commit_message>
Work more on lab 3 351
</commit_message>
<xml_diff>
--- a/SOFTENG_350_HCI/Tutorial Handouts/Tutorial 2 Heuristic evaluation 2020.docx
+++ b/SOFTENG_350_HCI/Tutorial Handouts/Tutorial 2 Heuristic evaluation 2020.docx
@@ -582,19 +582,7 @@
           <w:rPr>
             <w:rStyle w:val="Hyperlink"/>
           </w:rPr>
-          <w:t>https://bookpc.ic.au</w:t>
-        </w:r>
-        <w:r>
-          <w:rPr>
-            <w:rStyle w:val="Hyperlink"/>
-          </w:rPr>
-          <w:t>c</w:t>
-        </w:r>
-        <w:r>
-          <w:rPr>
-            <w:rStyle w:val="Hyperlink"/>
-          </w:rPr>
-          <w:t>kland.ac.nz/</w:t>
+          <w:t>https://bookpc.ic.auckland.ac.nz/</w:t>
         </w:r>
       </w:hyperlink>
       <w:r>
@@ -954,15 +942,15 @@
         <w:tblLook w:val="04A0" w:firstRow="1" w:lastRow="0" w:firstColumn="1" w:lastColumn="0" w:noHBand="0" w:noVBand="1"/>
       </w:tblPr>
       <w:tblGrid>
-        <w:gridCol w:w="5856"/>
-        <w:gridCol w:w="1124"/>
+        <w:gridCol w:w="5736"/>
+        <w:gridCol w:w="1244"/>
         <w:gridCol w:w="1385"/>
         <w:gridCol w:w="2079"/>
       </w:tblGrid>
       <w:tr>
         <w:tc>
           <w:tcPr>
-            <w:tcW w:w="5856" w:type="dxa"/>
+            <w:tcW w:w="5240" w:type="dxa"/>
           </w:tcPr>
           <w:p>
             <w:pPr>
@@ -993,7 +981,7 @@
         </w:tc>
         <w:tc>
           <w:tcPr>
-            <w:tcW w:w="1124" w:type="dxa"/>
+            <w:tcW w:w="1740" w:type="dxa"/>
           </w:tcPr>
           <w:p>
             <w:pPr>
@@ -1122,7 +1110,7 @@
       <w:tr>
         <w:tc>
           <w:tcPr>
-            <w:tcW w:w="5856" w:type="dxa"/>
+            <w:tcW w:w="5240" w:type="dxa"/>
           </w:tcPr>
           <w:p>
             <w:pPr>
@@ -1161,14 +1149,15 @@
             <w:r>
               <w:rPr>
                 <w:rFonts w:cs="Times New Roman"/>
+                <w:noProof/>
                 <w:color w:val="000000"/>
                 <w:sz w:val="23"/>
                 <w:szCs w:val="23"/>
               </w:rPr>
               <w:drawing>
-                <wp:inline distT="0" distB="0" distL="0" distR="0" wp14:anchorId="56D51B1B" wp14:editId="487DBC84">
-                  <wp:extent cx="3281386" cy="766768"/>
-                  <wp:effectExtent l="0" t="0" r="0" b="0"/>
+                <wp:inline distT="0" distB="0" distL="0" distR="0" wp14:anchorId="56D51B1B" wp14:editId="6EB7D5E6">
+                  <wp:extent cx="3077155" cy="719045"/>
+                  <wp:effectExtent l="0" t="0" r="0" b="5080"/>
                   <wp:docPr id="2" name="Picture 2"/>
                   <wp:cNvGraphicFramePr>
                     <a:graphicFrameLocks xmlns:a="http://schemas.openxmlformats.org/drawingml/2006/main" noChangeAspect="1"/>
@@ -1189,7 +1178,7 @@
                         <pic:spPr>
                           <a:xfrm>
                             <a:off x="0" y="0"/>
-                            <a:ext cx="3281386" cy="766768"/>
+                            <a:ext cx="3100361" cy="724468"/>
                           </a:xfrm>
                           <a:prstGeom prst="rect">
                             <a:avLst/>
@@ -1205,7 +1194,7 @@
         </w:tc>
         <w:tc>
           <w:tcPr>
-            <w:tcW w:w="1124" w:type="dxa"/>
+            <w:tcW w:w="1740" w:type="dxa"/>
           </w:tcPr>
           <w:p>
             <w:pPr>
@@ -1299,7 +1288,7 @@
       <w:tr>
         <w:tc>
           <w:tcPr>
-            <w:tcW w:w="5856" w:type="dxa"/>
+            <w:tcW w:w="5240" w:type="dxa"/>
           </w:tcPr>
           <w:p>
             <w:pPr>
@@ -1317,7 +1306,7 @@
         </w:tc>
         <w:tc>
           <w:tcPr>
-            <w:tcW w:w="1124" w:type="dxa"/>
+            <w:tcW w:w="1740" w:type="dxa"/>
           </w:tcPr>
           <w:p>
             <w:pPr>
@@ -1407,7 +1396,7 @@
       <w:tr>
         <w:tc>
           <w:tcPr>
-            <w:tcW w:w="5856" w:type="dxa"/>
+            <w:tcW w:w="5240" w:type="dxa"/>
           </w:tcPr>
           <w:p>
             <w:pPr>
@@ -1446,6 +1435,7 @@
             <w:r>
               <w:rPr>
                 <w:rFonts w:cs="Times New Roman"/>
+                <w:noProof/>
                 <w:color w:val="000000"/>
                 <w:sz w:val="23"/>
                 <w:szCs w:val="23"/>
@@ -1490,7 +1480,7 @@
         </w:tc>
         <w:tc>
           <w:tcPr>
-            <w:tcW w:w="1124" w:type="dxa"/>
+            <w:tcW w:w="1740" w:type="dxa"/>
           </w:tcPr>
           <w:p>
             <w:pPr>
@@ -1598,7 +1588,7 @@
       <w:tr>
         <w:tc>
           <w:tcPr>
-            <w:tcW w:w="5856" w:type="dxa"/>
+            <w:tcW w:w="5240" w:type="dxa"/>
           </w:tcPr>
           <w:p>
             <w:pPr>
@@ -1637,6 +1627,7 @@
             <w:r>
               <w:rPr>
                 <w:rFonts w:cs="Times New Roman"/>
+                <w:noProof/>
                 <w:color w:val="000000"/>
                 <w:sz w:val="23"/>
                 <w:szCs w:val="23"/>
@@ -1681,7 +1672,7 @@
         </w:tc>
         <w:tc>
           <w:tcPr>
-            <w:tcW w:w="1124" w:type="dxa"/>
+            <w:tcW w:w="1740" w:type="dxa"/>
           </w:tcPr>
           <w:p>
             <w:pPr>
@@ -1729,7 +1720,18 @@
                 <w:sz w:val="23"/>
                 <w:szCs w:val="23"/>
               </w:rPr>
-              <w:t>‘Book an Information Commons PC’ page</w:t>
+              <w:t>‘Book an Information Commons PC’</w:t>
+            </w:r>
+            <w:bookmarkStart w:id="0" w:name="_GoBack"/>
+            <w:bookmarkEnd w:id="0"/>
+            <w:r>
+              <w:rPr>
+                <w:rFonts w:cs="Times New Roman"/>
+                <w:color w:val="000000"/>
+                <w:sz w:val="23"/>
+                <w:szCs w:val="23"/>
+              </w:rPr>
+              <w:t xml:space="preserve"> page</w:t>
             </w:r>
           </w:p>
         </w:tc>
@@ -1798,7 +1800,7 @@
       <w:tr>
         <w:tc>
           <w:tcPr>
-            <w:tcW w:w="5856" w:type="dxa"/>
+            <w:tcW w:w="5240" w:type="dxa"/>
           </w:tcPr>
           <w:p>
             <w:pPr>
@@ -1846,6 +1848,7 @@
             <w:r>
               <w:rPr>
                 <w:rFonts w:cs="Times New Roman"/>
+                <w:noProof/>
                 <w:color w:val="000000"/>
                 <w:sz w:val="23"/>
                 <w:szCs w:val="23"/>
@@ -1902,13 +1905,14 @@
             <w:r>
               <w:rPr>
                 <w:rFonts w:cs="Times New Roman"/>
+                <w:noProof/>
                 <w:color w:val="000000"/>
                 <w:sz w:val="23"/>
                 <w:szCs w:val="23"/>
               </w:rPr>
               <w:drawing>
-                <wp:inline distT="0" distB="0" distL="0" distR="0" wp14:anchorId="5F54BBED" wp14:editId="11DB11CF">
-                  <wp:extent cx="3512185" cy="1126499"/>
+                <wp:inline distT="0" distB="0" distL="0" distR="0" wp14:anchorId="5F54BBED" wp14:editId="2E7FC12A">
+                  <wp:extent cx="3029447" cy="971665"/>
                   <wp:effectExtent l="0" t="0" r="0" b="0"/>
                   <wp:docPr id="16" name="Picture 16"/>
                   <wp:cNvGraphicFramePr>
@@ -1930,7 +1934,7 @@
                         <pic:spPr>
                           <a:xfrm>
                             <a:off x="0" y="0"/>
-                            <a:ext cx="3537963" cy="1134767"/>
+                            <a:ext cx="3055409" cy="979992"/>
                           </a:xfrm>
                           <a:prstGeom prst="rect">
                             <a:avLst/>
@@ -1946,7 +1950,7 @@
         </w:tc>
         <w:tc>
           <w:tcPr>
-            <w:tcW w:w="1124" w:type="dxa"/>
+            <w:tcW w:w="1740" w:type="dxa"/>
           </w:tcPr>
           <w:p>
             <w:pPr>
@@ -2063,7 +2067,7 @@
       <w:tr>
         <w:tc>
           <w:tcPr>
-            <w:tcW w:w="5856" w:type="dxa"/>
+            <w:tcW w:w="5240" w:type="dxa"/>
           </w:tcPr>
           <w:p>
             <w:pPr>
@@ -2084,53 +2088,54 @@
                 <w:sz w:val="23"/>
                 <w:szCs w:val="23"/>
               </w:rPr>
+              <w:t xml:space="preserve">Clicking the </w:t>
+            </w:r>
+            <w:proofErr w:type="spellStart"/>
+            <w:r>
+              <w:rPr>
+                <w:rFonts w:cs="Times New Roman"/>
+                <w:color w:val="000000"/>
+                <w:sz w:val="23"/>
+                <w:szCs w:val="23"/>
+              </w:rPr>
+              <w:t>fullscreen</w:t>
+            </w:r>
+            <w:proofErr w:type="spellEnd"/>
+            <w:r>
+              <w:rPr>
+                <w:rFonts w:cs="Times New Roman"/>
+                <w:color w:val="000000"/>
+                <w:sz w:val="23"/>
+                <w:szCs w:val="23"/>
+              </w:rPr>
+              <w:t xml:space="preserve"> button and changing vertical zoom to 3 breaks the application.</w:t>
+            </w:r>
+          </w:p>
+          <w:p>
+            <w:pPr>
+              <w:autoSpaceDE w:val="0"/>
+              <w:autoSpaceDN w:val="0"/>
+              <w:adjustRightInd w:val="0"/>
+              <w:rPr>
+                <w:rFonts w:cs="Times New Roman"/>
+                <w:color w:val="000000"/>
+                <w:sz w:val="23"/>
+                <w:szCs w:val="23"/>
+              </w:rPr>
+            </w:pPr>
+            <w:r>
+              <w:rPr>
+                <w:rFonts w:cs="Times New Roman"/>
+                <w:noProof/>
+                <w:color w:val="000000"/>
+                <w:sz w:val="23"/>
+                <w:szCs w:val="23"/>
+              </w:rPr>
               <w:lastRenderedPageBreak/>
-              <w:t xml:space="preserve">Clicking the </w:t>
-            </w:r>
-            <w:proofErr w:type="spellStart"/>
-            <w:r>
-              <w:rPr>
-                <w:rFonts w:cs="Times New Roman"/>
-                <w:color w:val="000000"/>
-                <w:sz w:val="23"/>
-                <w:szCs w:val="23"/>
-              </w:rPr>
-              <w:t>fullscreen</w:t>
-            </w:r>
-            <w:proofErr w:type="spellEnd"/>
-            <w:r>
-              <w:rPr>
-                <w:rFonts w:cs="Times New Roman"/>
-                <w:color w:val="000000"/>
-                <w:sz w:val="23"/>
-                <w:szCs w:val="23"/>
-              </w:rPr>
-              <w:t xml:space="preserve"> button and changing vertical zoom to 3 breaks the application.</w:t>
-            </w:r>
-          </w:p>
-          <w:p>
-            <w:pPr>
-              <w:autoSpaceDE w:val="0"/>
-              <w:autoSpaceDN w:val="0"/>
-              <w:adjustRightInd w:val="0"/>
-              <w:rPr>
-                <w:rFonts w:cs="Times New Roman"/>
-                <w:color w:val="000000"/>
-                <w:sz w:val="23"/>
-                <w:szCs w:val="23"/>
-              </w:rPr>
-            </w:pPr>
-            <w:r>
-              <w:rPr>
-                <w:rFonts w:cs="Times New Roman"/>
-                <w:color w:val="000000"/>
-                <w:sz w:val="23"/>
-                <w:szCs w:val="23"/>
-              </w:rPr>
               <w:drawing>
-                <wp:inline distT="0" distB="0" distL="0" distR="0" wp14:anchorId="30A5756F" wp14:editId="4F060811">
-                  <wp:extent cx="3443844" cy="879466"/>
-                  <wp:effectExtent l="0" t="0" r="4445" b="0"/>
+                <wp:inline distT="0" distB="0" distL="0" distR="0" wp14:anchorId="30A5756F" wp14:editId="50C16C9D">
+                  <wp:extent cx="3188473" cy="814251"/>
+                  <wp:effectExtent l="0" t="0" r="0" b="5080"/>
                   <wp:docPr id="8" name="Picture 8"/>
                   <wp:cNvGraphicFramePr>
                     <a:graphicFrameLocks xmlns:a="http://schemas.openxmlformats.org/drawingml/2006/main" noChangeAspect="1"/>
@@ -2151,7 +2156,7 @@
                         <pic:spPr>
                           <a:xfrm>
                             <a:off x="0" y="0"/>
-                            <a:ext cx="3537993" cy="903509"/>
+                            <a:ext cx="3290468" cy="840298"/>
                           </a:xfrm>
                           <a:prstGeom prst="rect">
                             <a:avLst/>
@@ -2167,7 +2172,7 @@
         </w:tc>
         <w:tc>
           <w:tcPr>
-            <w:tcW w:w="1124" w:type="dxa"/>
+            <w:tcW w:w="1740" w:type="dxa"/>
           </w:tcPr>
           <w:p>
             <w:pPr>
@@ -2188,6 +2193,7 @@
                 <w:sz w:val="23"/>
                 <w:szCs w:val="23"/>
               </w:rPr>
+              <w:lastRenderedPageBreak/>
               <w:t>High</w:t>
             </w:r>
           </w:p>
@@ -2295,7 +2301,7 @@
       <w:tr>
         <w:tc>
           <w:tcPr>
-            <w:tcW w:w="5856" w:type="dxa"/>
+            <w:tcW w:w="5240" w:type="dxa"/>
           </w:tcPr>
           <w:p>
             <w:pPr>
@@ -2354,14 +2360,15 @@
             <w:r>
               <w:rPr>
                 <w:rFonts w:cs="Times New Roman"/>
+                <w:noProof/>
                 <w:color w:val="000000"/>
                 <w:sz w:val="23"/>
                 <w:szCs w:val="23"/>
               </w:rPr>
               <w:drawing>
-                <wp:inline distT="0" distB="0" distL="0" distR="0" wp14:anchorId="6DE874D6" wp14:editId="731A72CF">
-                  <wp:extent cx="3512260" cy="1330036"/>
-                  <wp:effectExtent l="0" t="0" r="0" b="3810"/>
+                <wp:inline distT="0" distB="0" distL="0" distR="0" wp14:anchorId="6DE874D6" wp14:editId="7C74EA68">
+                  <wp:extent cx="2997641" cy="1135158"/>
+                  <wp:effectExtent l="0" t="0" r="0" b="8255"/>
                   <wp:docPr id="12" name="Picture 12"/>
                   <wp:cNvGraphicFramePr>
                     <a:graphicFrameLocks xmlns:a="http://schemas.openxmlformats.org/drawingml/2006/main" noChangeAspect="1"/>
@@ -2382,7 +2389,7 @@
                         <pic:spPr>
                           <a:xfrm>
                             <a:off x="0" y="0"/>
-                            <a:ext cx="3543157" cy="1341736"/>
+                            <a:ext cx="3037570" cy="1150279"/>
                           </a:xfrm>
                           <a:prstGeom prst="rect">
                             <a:avLst/>
@@ -2398,7 +2405,7 @@
         </w:tc>
         <w:tc>
           <w:tcPr>
-            <w:tcW w:w="1124" w:type="dxa"/>
+            <w:tcW w:w="1740" w:type="dxa"/>
           </w:tcPr>
           <w:p>
             <w:pPr>
@@ -2526,7 +2533,7 @@
       <w:tr>
         <w:tc>
           <w:tcPr>
-            <w:tcW w:w="5856" w:type="dxa"/>
+            <w:tcW w:w="5240" w:type="dxa"/>
           </w:tcPr>
           <w:p>
             <w:pPr>
@@ -2565,14 +2572,15 @@
             <w:r>
               <w:rPr>
                 <w:rFonts w:cs="Times New Roman"/>
+                <w:noProof/>
                 <w:color w:val="000000"/>
                 <w:sz w:val="23"/>
                 <w:szCs w:val="23"/>
               </w:rPr>
               <w:drawing>
-                <wp:inline distT="0" distB="0" distL="0" distR="0" wp14:anchorId="4639EB65" wp14:editId="5581DA85">
-                  <wp:extent cx="3573795" cy="1561605"/>
-                  <wp:effectExtent l="0" t="0" r="7620" b="635"/>
+                <wp:inline distT="0" distB="0" distL="0" distR="0" wp14:anchorId="4639EB65" wp14:editId="1E64EC35">
+                  <wp:extent cx="3172570" cy="1386286"/>
+                  <wp:effectExtent l="0" t="0" r="8890" b="4445"/>
                   <wp:docPr id="6" name="Picture 6"/>
                   <wp:cNvGraphicFramePr>
                     <a:graphicFrameLocks xmlns:a="http://schemas.openxmlformats.org/drawingml/2006/main" noChangeAspect="1"/>
@@ -2593,7 +2601,7 @@
                         <pic:spPr>
                           <a:xfrm>
                             <a:off x="0" y="0"/>
-                            <a:ext cx="3595218" cy="1570966"/>
+                            <a:ext cx="3201073" cy="1398741"/>
                           </a:xfrm>
                           <a:prstGeom prst="rect">
                             <a:avLst/>
@@ -2631,7 +2639,7 @@
         </w:tc>
         <w:tc>
           <w:tcPr>
-            <w:tcW w:w="1124" w:type="dxa"/>
+            <w:tcW w:w="1740" w:type="dxa"/>
           </w:tcPr>
           <w:p>
             <w:pPr>
@@ -2748,7 +2756,7 @@
       <w:tr>
         <w:tc>
           <w:tcPr>
-            <w:tcW w:w="5856" w:type="dxa"/>
+            <w:tcW w:w="5240" w:type="dxa"/>
           </w:tcPr>
           <w:p>
             <w:pPr>
@@ -2787,14 +2795,15 @@
             <w:r>
               <w:rPr>
                 <w:rFonts w:cs="Times New Roman"/>
+                <w:noProof/>
                 <w:color w:val="000000"/>
                 <w:sz w:val="23"/>
                 <w:szCs w:val="23"/>
               </w:rPr>
               <w:drawing>
-                <wp:inline distT="0" distB="0" distL="0" distR="0" wp14:anchorId="0399D7C8" wp14:editId="429A2EA9">
-                  <wp:extent cx="3135086" cy="2815587"/>
-                  <wp:effectExtent l="0" t="0" r="8255" b="4445"/>
+                <wp:inline distT="0" distB="0" distL="0" distR="0" wp14:anchorId="0399D7C8" wp14:editId="158A87A3">
+                  <wp:extent cx="2744610" cy="2464905"/>
+                  <wp:effectExtent l="0" t="0" r="0" b="0"/>
                   <wp:docPr id="13" name="Picture 13"/>
                   <wp:cNvGraphicFramePr>
                     <a:graphicFrameLocks xmlns:a="http://schemas.openxmlformats.org/drawingml/2006/main" noChangeAspect="1"/>
@@ -2815,7 +2824,7 @@
                         <pic:spPr>
                           <a:xfrm>
                             <a:off x="0" y="0"/>
-                            <a:ext cx="3148332" cy="2827483"/>
+                            <a:ext cx="2759225" cy="2478031"/>
                           </a:xfrm>
                           <a:prstGeom prst="rect">
                             <a:avLst/>
@@ -2831,7 +2840,7 @@
         </w:tc>
         <w:tc>
           <w:tcPr>
-            <w:tcW w:w="1124" w:type="dxa"/>
+            <w:tcW w:w="1740" w:type="dxa"/>
           </w:tcPr>
           <w:p>
             <w:pPr>
@@ -2959,7 +2968,7 @@
       <w:tr>
         <w:tc>
           <w:tcPr>
-            <w:tcW w:w="5856" w:type="dxa"/>
+            <w:tcW w:w="5240" w:type="dxa"/>
           </w:tcPr>
           <w:p>
             <w:pPr>
@@ -2992,14 +3001,15 @@
             <w:r>
               <w:rPr>
                 <w:rFonts w:cs="Times New Roman"/>
+                <w:noProof/>
                 <w:color w:val="000000"/>
                 <w:sz w:val="23"/>
                 <w:szCs w:val="23"/>
               </w:rPr>
               <w:drawing>
-                <wp:inline distT="0" distB="0" distL="0" distR="0" wp14:anchorId="594BA8C4" wp14:editId="46965C3E">
-                  <wp:extent cx="3366654" cy="2560827"/>
-                  <wp:effectExtent l="0" t="0" r="5715" b="0"/>
+                <wp:inline distT="0" distB="0" distL="0" distR="0" wp14:anchorId="594BA8C4" wp14:editId="20429467">
+                  <wp:extent cx="2806810" cy="2134984"/>
+                  <wp:effectExtent l="0" t="0" r="0" b="0"/>
                   <wp:docPr id="10" name="Picture 10"/>
                   <wp:cNvGraphicFramePr>
                     <a:graphicFrameLocks xmlns:a="http://schemas.openxmlformats.org/drawingml/2006/main" noChangeAspect="1"/>
@@ -3020,7 +3030,7 @@
                         <pic:spPr>
                           <a:xfrm>
                             <a:off x="0" y="0"/>
-                            <a:ext cx="3385776" cy="2575372"/>
+                            <a:ext cx="2825310" cy="2149056"/>
                           </a:xfrm>
                           <a:prstGeom prst="rect">
                             <a:avLst/>
@@ -3036,7 +3046,7 @@
         </w:tc>
         <w:tc>
           <w:tcPr>
-            <w:tcW w:w="1124" w:type="dxa"/>
+            <w:tcW w:w="1740" w:type="dxa"/>
           </w:tcPr>
           <w:p>
             <w:pPr>
@@ -3144,7 +3154,7 @@
       <w:tr>
         <w:tc>
           <w:tcPr>
-            <w:tcW w:w="5856" w:type="dxa"/>
+            <w:tcW w:w="5240" w:type="dxa"/>
           </w:tcPr>
           <w:p>
             <w:pPr>
@@ -3183,14 +3193,15 @@
             <w:r>
               <w:rPr>
                 <w:rFonts w:cs="Times New Roman"/>
+                <w:noProof/>
                 <w:color w:val="000000"/>
                 <w:sz w:val="23"/>
                 <w:szCs w:val="23"/>
               </w:rPr>
               <w:drawing>
-                <wp:inline distT="0" distB="0" distL="0" distR="0" wp14:anchorId="78F9F82D" wp14:editId="3C88906B">
-                  <wp:extent cx="3437906" cy="815262"/>
-                  <wp:effectExtent l="0" t="0" r="0" b="4445"/>
+                <wp:inline distT="0" distB="0" distL="0" distR="0" wp14:anchorId="78F9F82D" wp14:editId="591D610D">
+                  <wp:extent cx="2695492" cy="639206"/>
+                  <wp:effectExtent l="0" t="0" r="0" b="8890"/>
                   <wp:docPr id="4" name="Picture 4"/>
                   <wp:cNvGraphicFramePr>
                     <a:graphicFrameLocks xmlns:a="http://schemas.openxmlformats.org/drawingml/2006/main" noChangeAspect="1"/>
@@ -3211,7 +3222,7 @@
                         <pic:spPr>
                           <a:xfrm>
                             <a:off x="0" y="0"/>
-                            <a:ext cx="3469344" cy="822717"/>
+                            <a:ext cx="2742565" cy="650369"/>
                           </a:xfrm>
                           <a:prstGeom prst="rect">
                             <a:avLst/>
@@ -3227,7 +3238,7 @@
         </w:tc>
         <w:tc>
           <w:tcPr>
-            <w:tcW w:w="1124" w:type="dxa"/>
+            <w:tcW w:w="1740" w:type="dxa"/>
           </w:tcPr>
           <w:p>
             <w:pPr>
@@ -3310,7 +3321,7 @@
       <w:tr>
         <w:tc>
           <w:tcPr>
-            <w:tcW w:w="5856" w:type="dxa"/>
+            <w:tcW w:w="5240" w:type="dxa"/>
           </w:tcPr>
           <w:p>
             <w:pPr>
@@ -3328,7 +3339,7 @@
         </w:tc>
         <w:tc>
           <w:tcPr>
-            <w:tcW w:w="1124" w:type="dxa"/>
+            <w:tcW w:w="1740" w:type="dxa"/>
           </w:tcPr>
           <w:p>
             <w:pPr>
@@ -3814,8 +3825,6 @@
         </w:rPr>
         <w:t xml:space="preserve"> A letter grade is assigned based on holistic assessment of the categories.</w:t>
       </w:r>
-      <w:bookmarkStart w:id="0" w:name="_GoBack"/>
-      <w:bookmarkEnd w:id="0"/>
     </w:p>
     <w:sectPr>
       <w:pgSz w:w="11906" w:h="16838"/>
@@ -6364,7 +6373,7 @@
 </file>
 
 <file path=customXml/itemProps1.xml><?xml version="1.0" encoding="utf-8"?>
-<ds:datastoreItem xmlns:ds="http://schemas.openxmlformats.org/officeDocument/2006/customXml" ds:itemID="{A2300117-93FE-4763-83B7-5D119CD9CD5A}">
+<ds:datastoreItem xmlns:ds="http://schemas.openxmlformats.org/officeDocument/2006/customXml" ds:itemID="{1A41B700-70A0-433B-8096-B7D892D133B2}">
   <ds:schemaRefs>
     <ds:schemaRef ds:uri="http://schemas.openxmlformats.org/officeDocument/2006/bibliography"/>
   </ds:schemaRefs>

</xml_diff>